<commit_message>
Up to Assignment 29
</commit_message>
<xml_diff>
--- a/Assignment 7.docx
+++ b/Assignment 7.docx
@@ -2,13 +2,23 @@
 <file path=word/document.xml><?xml version="1.0" encoding="utf-8"?>
 <w:document xmlns:wpc="http://schemas.microsoft.com/office/word/2010/wordprocessingCanvas" xmlns:cx="http://schemas.microsoft.com/office/drawing/2014/chartex" xmlns:cx1="http://schemas.microsoft.com/office/drawing/2015/9/8/chartex" xmlns:cx2="http://schemas.microsoft.com/office/drawing/2015/10/21/chartex" xmlns:cx3="http://schemas.microsoft.com/office/drawing/2016/5/9/chartex" xmlns:cx4="http://schemas.microsoft.com/office/drawing/2016/5/10/chartex" xmlns:cx5="http://schemas.microsoft.com/office/drawing/2016/5/11/chartex" xmlns:cx6="http://schemas.microsoft.com/office/drawing/2016/5/12/chartex" xmlns:cx7="http://schemas.microsoft.com/office/drawing/2016/5/13/chartex" xmlns:cx8="http://schemas.microsoft.com/office/drawing/2016/5/14/chartex" xmlns:mc="http://schemas.openxmlformats.org/markup-compatibility/2006" xmlns:aink="http://schemas.microsoft.com/office/drawing/2016/ink" xmlns:am3d="http://schemas.microsoft.com/office/drawing/2017/model3d" xmlns:o="urn:schemas-microsoft-com:office:office" xmlns:oel="http://schemas.microsoft.com/office/2019/extlst" xmlns:r="http://schemas.openxmlformats.org/officeDocument/2006/relationships" xmlns:m="http://schemas.openxmlformats.org/officeDocument/2006/math" xmlns:v="urn:schemas-microsoft-com:vml" xmlns:wp14="http://schemas.microsoft.com/office/word/2010/wordprocessingDrawing" xmlns:wp="http://schemas.openxmlformats.org/drawingml/2006/wordprocessingDrawing" xmlns:w10="urn:schemas-microsoft-com:office:word" xmlns:w="http://schemas.openxmlformats.org/wordprocessingml/2006/main" xmlns:w14="http://schemas.microsoft.com/office/word/2010/wordml" xmlns:w15="http://schemas.microsoft.com/office/word/2012/wordml" xmlns:w16cex="http://schemas.microsoft.com/office/word/2018/wordml/cex" xmlns:w16cid="http://schemas.microsoft.com/office/word/2016/wordml/cid" xmlns:w16="http://schemas.microsoft.com/office/word/2018/wordml" xmlns:w16du="http://schemas.microsoft.com/office/word/2023/wordml/word16du" xmlns:w16sdtdh="http://schemas.microsoft.com/office/word/2020/wordml/sdtdatahash" xmlns:w16se="http://schemas.microsoft.com/office/word/2015/wordml/symex" xmlns:wpg="http://schemas.microsoft.com/office/word/2010/wordprocessingGroup" xmlns:wpi="http://schemas.microsoft.com/office/word/2010/wordprocessingInk" xmlns:wne="http://schemas.microsoft.com/office/word/2006/wordml" xmlns:wps="http://schemas.microsoft.com/office/word/2010/wordprocessingShape" mc:Ignorable="w14 w15 w16se w16cid w16 w16cex w16sdtdh w16du wp14">
   <w:body>
+    <w:p/>
+    <w:p/>
     <w:p>
       <w:r>
+        <w:t>Docker Networking-</w:t>
+      </w:r>
+    </w:p>
+    <w:p>
+      <w:r>
+        <w:rPr>
+          <w:noProof/>
+        </w:rPr>
         <w:drawing>
-          <wp:inline distT="0" distB="0" distL="0" distR="0" wp14:anchorId="23DF6CFA" wp14:editId="59BFA5A5">
-            <wp:extent cx="5731510" cy="4164330"/>
-            <wp:effectExtent l="0" t="0" r="2540" b="7620"/>
-            <wp:docPr id="1678131094" name="Picture 1"/>
+          <wp:inline distT="0" distB="0" distL="0" distR="0" wp14:anchorId="4DDA5132" wp14:editId="367B5157">
+            <wp:extent cx="5731510" cy="4116705"/>
+            <wp:effectExtent l="0" t="0" r="2540" b="0"/>
+            <wp:docPr id="1682449990" name="Picture 1"/>
             <wp:cNvGraphicFramePr>
               <a:graphicFrameLocks xmlns:a="http://schemas.openxmlformats.org/drawingml/2006/main" noChangeAspect="1"/>
             </wp:cNvGraphicFramePr>
@@ -16,7 +26,7 @@
               <a:graphicData uri="http://schemas.openxmlformats.org/drawingml/2006/picture">
                 <pic:pic xmlns:pic="http://schemas.openxmlformats.org/drawingml/2006/picture">
                   <pic:nvPicPr>
-                    <pic:cNvPr id="1678131094" name=""/>
+                    <pic:cNvPr id="1682449990" name=""/>
                     <pic:cNvPicPr/>
                   </pic:nvPicPr>
                   <pic:blipFill>
@@ -28,7 +38,7 @@
                   <pic:spPr>
                     <a:xfrm>
                       <a:off x="0" y="0"/>
-                      <a:ext cx="5731510" cy="4164330"/>
+                      <a:ext cx="5731510" cy="4116705"/>
                     </a:xfrm>
                     <a:prstGeom prst="rect">
                       <a:avLst/>
@@ -40,12 +50,18 @@
           </wp:inline>
         </w:drawing>
       </w:r>
-      <w:r>
+    </w:p>
+    <w:p>
+      <w:r>
+        <w:rPr>
+          <w:noProof/>
+        </w:rPr>
+        <w:lastRenderedPageBreak/>
         <w:drawing>
-          <wp:inline distT="0" distB="0" distL="0" distR="0" wp14:anchorId="6289F607" wp14:editId="65F9D08E">
-            <wp:extent cx="5731510" cy="2907665"/>
-            <wp:effectExtent l="0" t="0" r="2540" b="6985"/>
-            <wp:docPr id="1196659544" name="Picture 1"/>
+          <wp:inline distT="0" distB="0" distL="0" distR="0" wp14:anchorId="3C3C13B2" wp14:editId="443CFD05">
+            <wp:extent cx="5731510" cy="2726055"/>
+            <wp:effectExtent l="0" t="0" r="2540" b="0"/>
+            <wp:docPr id="192329206" name="Picture 1"/>
             <wp:cNvGraphicFramePr>
               <a:graphicFrameLocks xmlns:a="http://schemas.openxmlformats.org/drawingml/2006/main" noChangeAspect="1"/>
             </wp:cNvGraphicFramePr>
@@ -53,7 +69,7 @@
               <a:graphicData uri="http://schemas.openxmlformats.org/drawingml/2006/picture">
                 <pic:pic xmlns:pic="http://schemas.openxmlformats.org/drawingml/2006/picture">
                   <pic:nvPicPr>
-                    <pic:cNvPr id="1196659544" name=""/>
+                    <pic:cNvPr id="192329206" name=""/>
                     <pic:cNvPicPr/>
                   </pic:nvPicPr>
                   <pic:blipFill>
@@ -65,7 +81,7 @@
                   <pic:spPr>
                     <a:xfrm>
                       <a:off x="0" y="0"/>
-                      <a:ext cx="5731510" cy="2907665"/>
+                      <a:ext cx="5731510" cy="2726055"/>
                     </a:xfrm>
                     <a:prstGeom prst="rect">
                       <a:avLst/>
@@ -78,12 +94,14 @@
         </w:drawing>
       </w:r>
       <w:r>
-        <w:lastRenderedPageBreak/>
+        <w:rPr>
+          <w:noProof/>
+        </w:rPr>
         <w:drawing>
-          <wp:inline distT="0" distB="0" distL="0" distR="0" wp14:anchorId="03A410BF" wp14:editId="514E3191">
-            <wp:extent cx="5731510" cy="4089400"/>
-            <wp:effectExtent l="0" t="0" r="2540" b="6350"/>
-            <wp:docPr id="403642245" name="Picture 1"/>
+          <wp:inline distT="0" distB="0" distL="0" distR="0" wp14:anchorId="6ECFF951" wp14:editId="42757F28">
+            <wp:extent cx="5731510" cy="2646045"/>
+            <wp:effectExtent l="0" t="0" r="2540" b="1905"/>
+            <wp:docPr id="654995417" name="Picture 1"/>
             <wp:cNvGraphicFramePr>
               <a:graphicFrameLocks xmlns:a="http://schemas.openxmlformats.org/drawingml/2006/main" noChangeAspect="1"/>
             </wp:cNvGraphicFramePr>
@@ -91,7 +109,7 @@
               <a:graphicData uri="http://schemas.openxmlformats.org/drawingml/2006/picture">
                 <pic:pic xmlns:pic="http://schemas.openxmlformats.org/drawingml/2006/picture">
                   <pic:nvPicPr>
-                    <pic:cNvPr id="403642245" name=""/>
+                    <pic:cNvPr id="654995417" name=""/>
                     <pic:cNvPicPr/>
                   </pic:nvPicPr>
                   <pic:blipFill>
@@ -103,7 +121,7 @@
                   <pic:spPr>
                     <a:xfrm>
                       <a:off x="0" y="0"/>
-                      <a:ext cx="5731510" cy="4089400"/>
+                      <a:ext cx="5731510" cy="2646045"/>
                     </a:xfrm>
                     <a:prstGeom prst="rect">
                       <a:avLst/>
@@ -115,9 +133,412 @@
           </wp:inline>
         </w:drawing>
       </w:r>
+      <w:r>
+        <w:rPr>
+          <w:noProof/>
+        </w:rPr>
+        <w:drawing>
+          <wp:inline distT="0" distB="0" distL="0" distR="0" wp14:anchorId="2CFC58F4" wp14:editId="62D29B72">
+            <wp:extent cx="5731510" cy="3303905"/>
+            <wp:effectExtent l="0" t="0" r="2540" b="0"/>
+            <wp:docPr id="1564936622" name="Picture 1"/>
+            <wp:cNvGraphicFramePr>
+              <a:graphicFrameLocks xmlns:a="http://schemas.openxmlformats.org/drawingml/2006/main" noChangeAspect="1"/>
+            </wp:cNvGraphicFramePr>
+            <a:graphic xmlns:a="http://schemas.openxmlformats.org/drawingml/2006/main">
+              <a:graphicData uri="http://schemas.openxmlformats.org/drawingml/2006/picture">
+                <pic:pic xmlns:pic="http://schemas.openxmlformats.org/drawingml/2006/picture">
+                  <pic:nvPicPr>
+                    <pic:cNvPr id="1564936622" name=""/>
+                    <pic:cNvPicPr/>
+                  </pic:nvPicPr>
+                  <pic:blipFill>
+                    <a:blip r:embed="rId7"/>
+                    <a:stretch>
+                      <a:fillRect/>
+                    </a:stretch>
+                  </pic:blipFill>
+                  <pic:spPr>
+                    <a:xfrm>
+                      <a:off x="0" y="0"/>
+                      <a:ext cx="5731510" cy="3303905"/>
+                    </a:xfrm>
+                    <a:prstGeom prst="rect">
+                      <a:avLst/>
+                    </a:prstGeom>
+                  </pic:spPr>
+                </pic:pic>
+              </a:graphicData>
+            </a:graphic>
+          </wp:inline>
+        </w:drawing>
+      </w:r>
+      <w:r>
+        <w:rPr>
+          <w:noProof/>
+        </w:rPr>
+        <w:lastRenderedPageBreak/>
+        <w:drawing>
+          <wp:inline distT="0" distB="0" distL="0" distR="0" wp14:anchorId="6AAA20E7" wp14:editId="3FF9882E">
+            <wp:extent cx="5731510" cy="2840990"/>
+            <wp:effectExtent l="0" t="0" r="2540" b="0"/>
+            <wp:docPr id="973307794" name="Picture 1"/>
+            <wp:cNvGraphicFramePr>
+              <a:graphicFrameLocks xmlns:a="http://schemas.openxmlformats.org/drawingml/2006/main" noChangeAspect="1"/>
+            </wp:cNvGraphicFramePr>
+            <a:graphic xmlns:a="http://schemas.openxmlformats.org/drawingml/2006/main">
+              <a:graphicData uri="http://schemas.openxmlformats.org/drawingml/2006/picture">
+                <pic:pic xmlns:pic="http://schemas.openxmlformats.org/drawingml/2006/picture">
+                  <pic:nvPicPr>
+                    <pic:cNvPr id="973307794" name=""/>
+                    <pic:cNvPicPr/>
+                  </pic:nvPicPr>
+                  <pic:blipFill>
+                    <a:blip r:embed="rId8"/>
+                    <a:stretch>
+                      <a:fillRect/>
+                    </a:stretch>
+                  </pic:blipFill>
+                  <pic:spPr>
+                    <a:xfrm>
+                      <a:off x="0" y="0"/>
+                      <a:ext cx="5731510" cy="2840990"/>
+                    </a:xfrm>
+                    <a:prstGeom prst="rect">
+                      <a:avLst/>
+                    </a:prstGeom>
+                  </pic:spPr>
+                </pic:pic>
+              </a:graphicData>
+            </a:graphic>
+          </wp:inline>
+        </w:drawing>
+      </w:r>
+      <w:r>
+        <w:rPr>
+          <w:noProof/>
+        </w:rPr>
+        <w:drawing>
+          <wp:inline distT="0" distB="0" distL="0" distR="0" wp14:anchorId="0EFC638A" wp14:editId="4715DD23">
+            <wp:extent cx="5731510" cy="2733675"/>
+            <wp:effectExtent l="0" t="0" r="2540" b="9525"/>
+            <wp:docPr id="600200043" name="Picture 1"/>
+            <wp:cNvGraphicFramePr>
+              <a:graphicFrameLocks xmlns:a="http://schemas.openxmlformats.org/drawingml/2006/main" noChangeAspect="1"/>
+            </wp:cNvGraphicFramePr>
+            <a:graphic xmlns:a="http://schemas.openxmlformats.org/drawingml/2006/main">
+              <a:graphicData uri="http://schemas.openxmlformats.org/drawingml/2006/picture">
+                <pic:pic xmlns:pic="http://schemas.openxmlformats.org/drawingml/2006/picture">
+                  <pic:nvPicPr>
+                    <pic:cNvPr id="600200043" name=""/>
+                    <pic:cNvPicPr/>
+                  </pic:nvPicPr>
+                  <pic:blipFill>
+                    <a:blip r:embed="rId9"/>
+                    <a:stretch>
+                      <a:fillRect/>
+                    </a:stretch>
+                  </pic:blipFill>
+                  <pic:spPr>
+                    <a:xfrm>
+                      <a:off x="0" y="0"/>
+                      <a:ext cx="5731510" cy="2733675"/>
+                    </a:xfrm>
+                    <a:prstGeom prst="rect">
+                      <a:avLst/>
+                    </a:prstGeom>
+                  </pic:spPr>
+                </pic:pic>
+              </a:graphicData>
+            </a:graphic>
+          </wp:inline>
+        </w:drawing>
+      </w:r>
+      <w:r>
+        <w:rPr>
+          <w:noProof/>
+        </w:rPr>
+        <w:lastRenderedPageBreak/>
+        <w:drawing>
+          <wp:inline distT="0" distB="0" distL="0" distR="0" wp14:anchorId="5005C721" wp14:editId="089881A7">
+            <wp:extent cx="5731510" cy="3622040"/>
+            <wp:effectExtent l="0" t="0" r="2540" b="0"/>
+            <wp:docPr id="550563550" name="Picture 1"/>
+            <wp:cNvGraphicFramePr>
+              <a:graphicFrameLocks xmlns:a="http://schemas.openxmlformats.org/drawingml/2006/main" noChangeAspect="1"/>
+            </wp:cNvGraphicFramePr>
+            <a:graphic xmlns:a="http://schemas.openxmlformats.org/drawingml/2006/main">
+              <a:graphicData uri="http://schemas.openxmlformats.org/drawingml/2006/picture">
+                <pic:pic xmlns:pic="http://schemas.openxmlformats.org/drawingml/2006/picture">
+                  <pic:nvPicPr>
+                    <pic:cNvPr id="550563550" name=""/>
+                    <pic:cNvPicPr/>
+                  </pic:nvPicPr>
+                  <pic:blipFill>
+                    <a:blip r:embed="rId10"/>
+                    <a:stretch>
+                      <a:fillRect/>
+                    </a:stretch>
+                  </pic:blipFill>
+                  <pic:spPr>
+                    <a:xfrm>
+                      <a:off x="0" y="0"/>
+                      <a:ext cx="5731510" cy="3622040"/>
+                    </a:xfrm>
+                    <a:prstGeom prst="rect">
+                      <a:avLst/>
+                    </a:prstGeom>
+                  </pic:spPr>
+                </pic:pic>
+              </a:graphicData>
+            </a:graphic>
+          </wp:inline>
+        </w:drawing>
+      </w:r>
+      <w:r>
+        <w:rPr>
+          <w:noProof/>
+        </w:rPr>
+        <w:drawing>
+          <wp:inline distT="0" distB="0" distL="0" distR="0" wp14:anchorId="15C96A13" wp14:editId="006F263A">
+            <wp:extent cx="5731510" cy="4584700"/>
+            <wp:effectExtent l="0" t="0" r="2540" b="6350"/>
+            <wp:docPr id="970943030" name="Picture 1"/>
+            <wp:cNvGraphicFramePr>
+              <a:graphicFrameLocks xmlns:a="http://schemas.openxmlformats.org/drawingml/2006/main" noChangeAspect="1"/>
+            </wp:cNvGraphicFramePr>
+            <a:graphic xmlns:a="http://schemas.openxmlformats.org/drawingml/2006/main">
+              <a:graphicData uri="http://schemas.openxmlformats.org/drawingml/2006/picture">
+                <pic:pic xmlns:pic="http://schemas.openxmlformats.org/drawingml/2006/picture">
+                  <pic:nvPicPr>
+                    <pic:cNvPr id="970943030" name=""/>
+                    <pic:cNvPicPr/>
+                  </pic:nvPicPr>
+                  <pic:blipFill>
+                    <a:blip r:embed="rId11"/>
+                    <a:stretch>
+                      <a:fillRect/>
+                    </a:stretch>
+                  </pic:blipFill>
+                  <pic:spPr>
+                    <a:xfrm>
+                      <a:off x="0" y="0"/>
+                      <a:ext cx="5731510" cy="4584700"/>
+                    </a:xfrm>
+                    <a:prstGeom prst="rect">
+                      <a:avLst/>
+                    </a:prstGeom>
+                  </pic:spPr>
+                </pic:pic>
+              </a:graphicData>
+            </a:graphic>
+          </wp:inline>
+        </w:drawing>
+      </w:r>
+      <w:r>
+        <w:rPr>
+          <w:noProof/>
+        </w:rPr>
+        <w:lastRenderedPageBreak/>
+        <w:drawing>
+          <wp:inline distT="0" distB="0" distL="0" distR="0" wp14:anchorId="6DB2FB8A" wp14:editId="150499D7">
+            <wp:extent cx="5731510" cy="4087495"/>
+            <wp:effectExtent l="0" t="0" r="2540" b="8255"/>
+            <wp:docPr id="1655471058" name="Picture 1"/>
+            <wp:cNvGraphicFramePr>
+              <a:graphicFrameLocks xmlns:a="http://schemas.openxmlformats.org/drawingml/2006/main" noChangeAspect="1"/>
+            </wp:cNvGraphicFramePr>
+            <a:graphic xmlns:a="http://schemas.openxmlformats.org/drawingml/2006/main">
+              <a:graphicData uri="http://schemas.openxmlformats.org/drawingml/2006/picture">
+                <pic:pic xmlns:pic="http://schemas.openxmlformats.org/drawingml/2006/picture">
+                  <pic:nvPicPr>
+                    <pic:cNvPr id="1655471058" name=""/>
+                    <pic:cNvPicPr/>
+                  </pic:nvPicPr>
+                  <pic:blipFill>
+                    <a:blip r:embed="rId12"/>
+                    <a:stretch>
+                      <a:fillRect/>
+                    </a:stretch>
+                  </pic:blipFill>
+                  <pic:spPr>
+                    <a:xfrm>
+                      <a:off x="0" y="0"/>
+                      <a:ext cx="5731510" cy="4087495"/>
+                    </a:xfrm>
+                    <a:prstGeom prst="rect">
+                      <a:avLst/>
+                    </a:prstGeom>
+                  </pic:spPr>
+                </pic:pic>
+              </a:graphicData>
+            </a:graphic>
+          </wp:inline>
+        </w:drawing>
+      </w:r>
+      <w:r>
+        <w:rPr>
+          <w:noProof/>
+        </w:rPr>
+        <w:drawing>
+          <wp:inline distT="0" distB="0" distL="0" distR="0" wp14:anchorId="1717F140" wp14:editId="1FAE6FB1">
+            <wp:extent cx="5731510" cy="4745355"/>
+            <wp:effectExtent l="0" t="0" r="2540" b="0"/>
+            <wp:docPr id="524430733" name="Picture 1"/>
+            <wp:cNvGraphicFramePr>
+              <a:graphicFrameLocks xmlns:a="http://schemas.openxmlformats.org/drawingml/2006/main" noChangeAspect="1"/>
+            </wp:cNvGraphicFramePr>
+            <a:graphic xmlns:a="http://schemas.openxmlformats.org/drawingml/2006/main">
+              <a:graphicData uri="http://schemas.openxmlformats.org/drawingml/2006/picture">
+                <pic:pic xmlns:pic="http://schemas.openxmlformats.org/drawingml/2006/picture">
+                  <pic:nvPicPr>
+                    <pic:cNvPr id="524430733" name=""/>
+                    <pic:cNvPicPr/>
+                  </pic:nvPicPr>
+                  <pic:blipFill>
+                    <a:blip r:embed="rId13"/>
+                    <a:stretch>
+                      <a:fillRect/>
+                    </a:stretch>
+                  </pic:blipFill>
+                  <pic:spPr>
+                    <a:xfrm>
+                      <a:off x="0" y="0"/>
+                      <a:ext cx="5731510" cy="4745355"/>
+                    </a:xfrm>
+                    <a:prstGeom prst="rect">
+                      <a:avLst/>
+                    </a:prstGeom>
+                  </pic:spPr>
+                </pic:pic>
+              </a:graphicData>
+            </a:graphic>
+          </wp:inline>
+        </w:drawing>
+      </w:r>
+      <w:r>
+        <w:rPr>
+          <w:noProof/>
+        </w:rPr>
+        <w:lastRenderedPageBreak/>
+        <w:drawing>
+          <wp:inline distT="0" distB="0" distL="0" distR="0" wp14:anchorId="0D294B22" wp14:editId="30223CBF">
+            <wp:extent cx="5731510" cy="4022090"/>
+            <wp:effectExtent l="0" t="0" r="2540" b="0"/>
+            <wp:docPr id="704998944" name="Picture 1"/>
+            <wp:cNvGraphicFramePr>
+              <a:graphicFrameLocks xmlns:a="http://schemas.openxmlformats.org/drawingml/2006/main" noChangeAspect="1"/>
+            </wp:cNvGraphicFramePr>
+            <a:graphic xmlns:a="http://schemas.openxmlformats.org/drawingml/2006/main">
+              <a:graphicData uri="http://schemas.openxmlformats.org/drawingml/2006/picture">
+                <pic:pic xmlns:pic="http://schemas.openxmlformats.org/drawingml/2006/picture">
+                  <pic:nvPicPr>
+                    <pic:cNvPr id="704998944" name=""/>
+                    <pic:cNvPicPr/>
+                  </pic:nvPicPr>
+                  <pic:blipFill>
+                    <a:blip r:embed="rId14"/>
+                    <a:stretch>
+                      <a:fillRect/>
+                    </a:stretch>
+                  </pic:blipFill>
+                  <pic:spPr>
+                    <a:xfrm>
+                      <a:off x="0" y="0"/>
+                      <a:ext cx="5731510" cy="4022090"/>
+                    </a:xfrm>
+                    <a:prstGeom prst="rect">
+                      <a:avLst/>
+                    </a:prstGeom>
+                  </pic:spPr>
+                </pic:pic>
+              </a:graphicData>
+            </a:graphic>
+          </wp:inline>
+        </w:drawing>
+      </w:r>
+      <w:r>
+        <w:rPr>
+          <w:noProof/>
+        </w:rPr>
+        <w:drawing>
+          <wp:inline distT="0" distB="0" distL="0" distR="0" wp14:anchorId="4863813E" wp14:editId="65165CA5">
+            <wp:extent cx="5731510" cy="2736215"/>
+            <wp:effectExtent l="0" t="0" r="2540" b="6985"/>
+            <wp:docPr id="1109002594" name="Picture 1"/>
+            <wp:cNvGraphicFramePr>
+              <a:graphicFrameLocks xmlns:a="http://schemas.openxmlformats.org/drawingml/2006/main" noChangeAspect="1"/>
+            </wp:cNvGraphicFramePr>
+            <a:graphic xmlns:a="http://schemas.openxmlformats.org/drawingml/2006/main">
+              <a:graphicData uri="http://schemas.openxmlformats.org/drawingml/2006/picture">
+                <pic:pic xmlns:pic="http://schemas.openxmlformats.org/drawingml/2006/picture">
+                  <pic:nvPicPr>
+                    <pic:cNvPr id="1109002594" name=""/>
+                    <pic:cNvPicPr/>
+                  </pic:nvPicPr>
+                  <pic:blipFill>
+                    <a:blip r:embed="rId15"/>
+                    <a:stretch>
+                      <a:fillRect/>
+                    </a:stretch>
+                  </pic:blipFill>
+                  <pic:spPr>
+                    <a:xfrm>
+                      <a:off x="0" y="0"/>
+                      <a:ext cx="5731510" cy="2736215"/>
+                    </a:xfrm>
+                    <a:prstGeom prst="rect">
+                      <a:avLst/>
+                    </a:prstGeom>
+                  </pic:spPr>
+                </pic:pic>
+              </a:graphicData>
+            </a:graphic>
+          </wp:inline>
+        </w:drawing>
+      </w:r>
+      <w:r>
+        <w:rPr>
+          <w:noProof/>
+        </w:rPr>
+        <w:lastRenderedPageBreak/>
+        <w:drawing>
+          <wp:inline distT="0" distB="0" distL="0" distR="0" wp14:anchorId="7531C4FC" wp14:editId="1135DA73">
+            <wp:extent cx="5731510" cy="5006975"/>
+            <wp:effectExtent l="0" t="0" r="2540" b="3175"/>
+            <wp:docPr id="255224881" name="Picture 1"/>
+            <wp:cNvGraphicFramePr>
+              <a:graphicFrameLocks xmlns:a="http://schemas.openxmlformats.org/drawingml/2006/main" noChangeAspect="1"/>
+            </wp:cNvGraphicFramePr>
+            <a:graphic xmlns:a="http://schemas.openxmlformats.org/drawingml/2006/main">
+              <a:graphicData uri="http://schemas.openxmlformats.org/drawingml/2006/picture">
+                <pic:pic xmlns:pic="http://schemas.openxmlformats.org/drawingml/2006/picture">
+                  <pic:nvPicPr>
+                    <pic:cNvPr id="255224881" name=""/>
+                    <pic:cNvPicPr/>
+                  </pic:nvPicPr>
+                  <pic:blipFill>
+                    <a:blip r:embed="rId16"/>
+                    <a:stretch>
+                      <a:fillRect/>
+                    </a:stretch>
+                  </pic:blipFill>
+                  <pic:spPr>
+                    <a:xfrm>
+                      <a:off x="0" y="0"/>
+                      <a:ext cx="5731510" cy="5006975"/>
+                    </a:xfrm>
+                    <a:prstGeom prst="rect">
+                      <a:avLst/>
+                    </a:prstGeom>
+                  </pic:spPr>
+                </pic:pic>
+              </a:graphicData>
+            </a:graphic>
+          </wp:inline>
+        </w:drawing>
+      </w:r>
     </w:p>
-    <w:p/>
-    <w:p/>
     <w:sectPr>
       <w:pgSz w:w="11906" w:h="16838"/>
       <w:pgMar w:top="1440" w:right="1440" w:bottom="1440" w:left="1440" w:header="708" w:footer="708" w:gutter="0"/>

</xml_diff>